<commit_message>
Spelling and grammar corrections
</commit_message>
<xml_diff>
--- a/docs/Resume_of_David_Turner.docx
+++ b/docs/Resume_of_David_Turner.docx
@@ -3621,7 +3621,7 @@
         <w:rPr>
           <w:rtl w:val="0"/>
         </w:rPr>
-        <w:t xml:space="preserve">Portfolio Recovery Associates (PRA) –                                                                 01/2018 - 01/2019</w:t>
+        <w:t xml:space="preserve">Portfolio Recovery Associates (PRA) –                                                                 10/2018 - Present</w:t>
       </w:r>
     </w:p>
     <w:p>
@@ -10150,7 +10150,7 @@
 
 <file path=customXML/item1.xml><?xml version="1.0" encoding="utf-8"?>
 <go:gDocsCustomXmlDataStorage xmlns:go="http://customooxmlschemas.google.com/" xmlns:r="http://schemas.openxmlformats.org/officeDocument/2006/relationships">
-  <go:docsCustomData xmlns:go="http://customooxmlschemas.google.com/" roundtripDataSignature="AMtx7miOpQkfAdgkv9O2bpqIOIEA3f/oOg==">AMUW2mVFFTqy1ahmc9XQzBM6ULJacrRpl+bqtthkLfSk/JPlnbhum8St2GxqyBlhTKe0LL/vb4JZk9qTfsIaUpWKv37YDi4D7qYt0dnjPHsDP9uKmFqkL3sgXS2FesJYnxfE4DEJOrSH</go:docsCustomData>
+  <go:docsCustomData xmlns:go="http://customooxmlschemas.google.com/" roundtripDataSignature="AMtx7miOpQkfAdgkv9O2bpqIOIEA3f/oOg==">AMUW2mUxCkBI53opD/X7hpMpyp3q8j4inxgsxPf1u0OeuPQonUkd9ERlg6xpSHJ1zr3HAYEBitSIiFaIt7Eotwjc329FQphg+ooi0/rn0LzlQ7nPebE7d54tTc8OsKl8adw17hAegx5J</go:docsCustomData>
 </go:gDocsCustomXmlDataStorage>
 </file>
 

</xml_diff>